<commit_message>
docs: Update 'enhancement two' section
Updated the section on enhancement two to discuss security
</commit_message>
<xml_diff>
--- a/enhancement_two/4-2_Milestone_Three.docx
+++ b/enhancement_two/4-2_Milestone_Three.docx
@@ -306,8 +306,9 @@
           <w:sz w:val="24"/>
           <w:szCs w:val="24"/>
         </w:rPr>
-        <w:t xml:space="preserve">Justify the inclusion of the artifact in your ePortfolio. Why did you select this item? What specific components of the artifact showcase your skills and abilities in </w:t>
-      </w:r>
+        <w:t xml:space="preserve">Justify the inclusion of the artifact in your </w:t>
+      </w:r>
+      <w:proofErr w:type="spellStart"/>
       <w:r>
         <w:rPr>
           <w:rFonts w:ascii="Times New Roman" w:hAnsi="Times New Roman" w:cs="Times New Roman"/>
@@ -316,8 +317,9 @@
           <w:sz w:val="24"/>
           <w:szCs w:val="24"/>
         </w:rPr>
-        <w:t>algorithms and data structure</w:t>
-      </w:r>
+        <w:t>ePortfolio</w:t>
+      </w:r>
+      <w:proofErr w:type="spellEnd"/>
       <w:r>
         <w:rPr>
           <w:rFonts w:ascii="Times New Roman" w:hAnsi="Times New Roman" w:cs="Times New Roman"/>
@@ -326,7 +328,71 @@
           <w:sz w:val="24"/>
           <w:szCs w:val="24"/>
         </w:rPr>
-        <w:t>? How was the artifact improved?</w:t>
+        <w:t xml:space="preserve">. Why did you select this item? What specific components of the artifact showcase your skills and abilities in </w:t>
+      </w:r>
+      <w:r>
+        <w:rPr>
+          <w:rFonts w:ascii="Times New Roman" w:hAnsi="Times New Roman" w:cs="Times New Roman"/>
+          <w:b/>
+          <w:bCs/>
+          <w:sz w:val="24"/>
+          <w:szCs w:val="24"/>
+        </w:rPr>
+        <w:t>algorithms and data structure</w:t>
+      </w:r>
+      <w:r>
+        <w:rPr>
+          <w:rFonts w:ascii="Times New Roman" w:hAnsi="Times New Roman" w:cs="Times New Roman"/>
+          <w:b/>
+          <w:bCs/>
+          <w:sz w:val="24"/>
+          <w:szCs w:val="24"/>
+        </w:rPr>
+        <w:t xml:space="preserve">? How </w:t>
+      </w:r>
+      <w:proofErr w:type="gramStart"/>
+      <w:r>
+        <w:rPr>
+          <w:rFonts w:ascii="Times New Roman" w:hAnsi="Times New Roman" w:cs="Times New Roman"/>
+          <w:b/>
+          <w:bCs/>
+          <w:sz w:val="24"/>
+          <w:szCs w:val="24"/>
+        </w:rPr>
+        <w:t>was</w:t>
+      </w:r>
+      <w:proofErr w:type="gramEnd"/>
+      <w:r>
+        <w:rPr>
+          <w:rFonts w:ascii="Times New Roman" w:hAnsi="Times New Roman" w:cs="Times New Roman"/>
+          <w:b/>
+          <w:bCs/>
+          <w:sz w:val="24"/>
+          <w:szCs w:val="24"/>
+        </w:rPr>
+        <w:t xml:space="preserve"> the artifact </w:t>
+      </w:r>
+      <w:proofErr w:type="gramStart"/>
+      <w:r>
+        <w:rPr>
+          <w:rFonts w:ascii="Times New Roman" w:hAnsi="Times New Roman" w:cs="Times New Roman"/>
+          <w:b/>
+          <w:bCs/>
+          <w:sz w:val="24"/>
+          <w:szCs w:val="24"/>
+        </w:rPr>
+        <w:t>improved</w:t>
+      </w:r>
+      <w:proofErr w:type="gramEnd"/>
+      <w:r>
+        <w:rPr>
+          <w:rFonts w:ascii="Times New Roman" w:hAnsi="Times New Roman" w:cs="Times New Roman"/>
+          <w:b/>
+          <w:bCs/>
+          <w:sz w:val="24"/>
+          <w:szCs w:val="24"/>
+        </w:rPr>
+        <w:t>?</w:t>
       </w:r>
     </w:p>
     <w:p>
@@ -377,7 +443,25 @@
           <w:sz w:val="24"/>
           <w:szCs w:val="24"/>
         </w:rPr>
-        <w:t xml:space="preserve">I was aware that more advanced data structures existed but I didn’t know much about </w:t>
+        <w:t xml:space="preserve">I was aware that more advanced data structures </w:t>
+      </w:r>
+      <w:proofErr w:type="gramStart"/>
+      <w:r>
+        <w:rPr>
+          <w:rFonts w:ascii="Times New Roman" w:hAnsi="Times New Roman" w:cs="Times New Roman"/>
+          <w:sz w:val="24"/>
+          <w:szCs w:val="24"/>
+        </w:rPr>
+        <w:t>existed</w:t>
+      </w:r>
+      <w:proofErr w:type="gramEnd"/>
+      <w:r>
+        <w:rPr>
+          <w:rFonts w:ascii="Times New Roman" w:hAnsi="Times New Roman" w:cs="Times New Roman"/>
+          <w:sz w:val="24"/>
+          <w:szCs w:val="24"/>
+        </w:rPr>
+        <w:t xml:space="preserve"> but I didn’t know much about </w:t>
       </w:r>
       <w:r>
         <w:rPr>
@@ -433,8 +517,18 @@
           <w:sz w:val="24"/>
           <w:szCs w:val="24"/>
         </w:rPr>
-        <w:t>guaranteed to have a time complexity of O(</w:t>
-      </w:r>
+        <w:t xml:space="preserve">guaranteed to have a time complexity of </w:t>
+      </w:r>
+      <w:proofErr w:type="gramStart"/>
+      <w:r>
+        <w:rPr>
+          <w:rFonts w:ascii="Times New Roman" w:hAnsi="Times New Roman" w:cs="Times New Roman"/>
+          <w:sz w:val="24"/>
+          <w:szCs w:val="24"/>
+        </w:rPr>
+        <w:t>O(</w:t>
+      </w:r>
+      <w:proofErr w:type="gramEnd"/>
       <w:r>
         <w:rPr>
           <w:rFonts w:ascii="Times New Roman" w:hAnsi="Times New Roman" w:cs="Times New Roman"/>
@@ -467,6 +561,7 @@
         </w:rPr>
         <w:t xml:space="preserve">share the same parity </w:t>
       </w:r>
+      <w:proofErr w:type="gramStart"/>
       <w:r>
         <w:rPr>
           <w:rFonts w:ascii="Times New Roman" w:hAnsi="Times New Roman" w:cs="Times New Roman"/>
@@ -475,6 +570,7 @@
         </w:rPr>
         <w:t>in regard to</w:t>
       </w:r>
+      <w:proofErr w:type="gramEnd"/>
       <w:r>
         <w:rPr>
           <w:rFonts w:ascii="Times New Roman" w:hAnsi="Times New Roman" w:cs="Times New Roman"/>
@@ -505,23 +601,77 @@
           <w:sz w:val="24"/>
           <w:szCs w:val="24"/>
         </w:rPr>
-        <w:t>(GeeksforGeeks, 2025)</w:t>
-      </w:r>
-      <w:r>
-        <w:rPr>
-          <w:rFonts w:ascii="Times New Roman" w:hAnsi="Times New Roman" w:cs="Times New Roman"/>
-          <w:sz w:val="24"/>
-          <w:szCs w:val="24"/>
-        </w:rPr>
-        <w:t xml:space="preserve">. I further learned that </w:t>
-      </w:r>
-      <w:r>
-        <w:rPr>
-          <w:rFonts w:ascii="Times New Roman" w:hAnsi="Times New Roman" w:cs="Times New Roman"/>
-          <w:sz w:val="24"/>
-          <w:szCs w:val="24"/>
-        </w:rPr>
-        <w:t>BST data structures that enforce self-balancing retain a guaranteed time complexity of O(log n)</w:t>
+        <w:t>(</w:t>
+      </w:r>
+      <w:proofErr w:type="spellStart"/>
+      <w:r>
+        <w:rPr>
+          <w:rFonts w:ascii="Times New Roman" w:hAnsi="Times New Roman" w:cs="Times New Roman"/>
+          <w:sz w:val="24"/>
+          <w:szCs w:val="24"/>
+        </w:rPr>
+        <w:t>GeeksforGeeks</w:t>
+      </w:r>
+      <w:proofErr w:type="spellEnd"/>
+      <w:r>
+        <w:rPr>
+          <w:rFonts w:ascii="Times New Roman" w:hAnsi="Times New Roman" w:cs="Times New Roman"/>
+          <w:sz w:val="24"/>
+          <w:szCs w:val="24"/>
+        </w:rPr>
+        <w:t>, 2025)</w:t>
+      </w:r>
+      <w:r>
+        <w:rPr>
+          <w:rFonts w:ascii="Times New Roman" w:hAnsi="Times New Roman" w:cs="Times New Roman"/>
+          <w:sz w:val="24"/>
+          <w:szCs w:val="24"/>
+        </w:rPr>
+        <w:t xml:space="preserve">. </w:t>
+      </w:r>
+      <w:proofErr w:type="gramStart"/>
+      <w:r>
+        <w:rPr>
+          <w:rFonts w:ascii="Times New Roman" w:hAnsi="Times New Roman" w:cs="Times New Roman"/>
+          <w:sz w:val="24"/>
+          <w:szCs w:val="24"/>
+        </w:rPr>
+        <w:t>I further</w:t>
+      </w:r>
+      <w:proofErr w:type="gramEnd"/>
+      <w:r>
+        <w:rPr>
+          <w:rFonts w:ascii="Times New Roman" w:hAnsi="Times New Roman" w:cs="Times New Roman"/>
+          <w:sz w:val="24"/>
+          <w:szCs w:val="24"/>
+        </w:rPr>
+        <w:t xml:space="preserve"> learned that </w:t>
+      </w:r>
+      <w:r>
+        <w:rPr>
+          <w:rFonts w:ascii="Times New Roman" w:hAnsi="Times New Roman" w:cs="Times New Roman"/>
+          <w:sz w:val="24"/>
+          <w:szCs w:val="24"/>
+        </w:rPr>
+        <w:t xml:space="preserve">BST data structures that enforce self-balancing retain a guaranteed time complexity of </w:t>
+      </w:r>
+      <w:proofErr w:type="gramStart"/>
+      <w:r>
+        <w:rPr>
+          <w:rFonts w:ascii="Times New Roman" w:hAnsi="Times New Roman" w:cs="Times New Roman"/>
+          <w:sz w:val="24"/>
+          <w:szCs w:val="24"/>
+        </w:rPr>
+        <w:t>O(</w:t>
+      </w:r>
+      <w:proofErr w:type="gramEnd"/>
+      <w:r>
+        <w:rPr>
+          <w:rFonts w:ascii="Times New Roman" w:hAnsi="Times New Roman" w:cs="Times New Roman"/>
+          <w:sz w:val="24"/>
+          <w:szCs w:val="24"/>
+        </w:rPr>
+        <w:t>log n)</w:t>
       </w:r>
       <w:r>
         <w:rPr>
@@ -537,7 +687,25 @@
           <w:sz w:val="24"/>
           <w:szCs w:val="24"/>
         </w:rPr>
-        <w:t xml:space="preserve"> I became interested exploring one of these.</w:t>
+        <w:t xml:space="preserve"> I became </w:t>
+      </w:r>
+      <w:proofErr w:type="gramStart"/>
+      <w:r>
+        <w:rPr>
+          <w:rFonts w:ascii="Times New Roman" w:hAnsi="Times New Roman" w:cs="Times New Roman"/>
+          <w:sz w:val="24"/>
+          <w:szCs w:val="24"/>
+        </w:rPr>
+        <w:t>interested</w:t>
+      </w:r>
+      <w:proofErr w:type="gramEnd"/>
+      <w:r>
+        <w:rPr>
+          <w:rFonts w:ascii="Times New Roman" w:hAnsi="Times New Roman" w:cs="Times New Roman"/>
+          <w:sz w:val="24"/>
+          <w:szCs w:val="24"/>
+        </w:rPr>
+        <w:t xml:space="preserve"> exploring one of these.</w:t>
       </w:r>
     </w:p>
     <w:p>
@@ -556,7 +724,25 @@
           <w:sz w:val="24"/>
           <w:szCs w:val="24"/>
         </w:rPr>
-        <w:t xml:space="preserve">Using this artifact seemed like the obvious choice since it is </w:t>
+        <w:t xml:space="preserve">Using this artifact seemed like the obvious choice since it </w:t>
+      </w:r>
+      <w:proofErr w:type="gramStart"/>
+      <w:r>
+        <w:rPr>
+          <w:rFonts w:ascii="Times New Roman" w:hAnsi="Times New Roman" w:cs="Times New Roman"/>
+          <w:sz w:val="24"/>
+          <w:szCs w:val="24"/>
+        </w:rPr>
+        <w:t>is</w:t>
+      </w:r>
+      <w:proofErr w:type="gramEnd"/>
+      <w:r>
+        <w:rPr>
+          <w:rFonts w:ascii="Times New Roman" w:hAnsi="Times New Roman" w:cs="Times New Roman"/>
+          <w:sz w:val="24"/>
+          <w:szCs w:val="24"/>
+        </w:rPr>
+        <w:t xml:space="preserve"> </w:t>
       </w:r>
       <w:r>
         <w:rPr>
@@ -573,7 +759,25 @@
           <w:szCs w:val="24"/>
         </w:rPr>
         <w:lastRenderedPageBreak/>
-        <w:t xml:space="preserve">learn how these work while seeing </w:t>
+        <w:t xml:space="preserve">learn how </w:t>
+      </w:r>
+      <w:proofErr w:type="gramStart"/>
+      <w:r>
+        <w:rPr>
+          <w:rFonts w:ascii="Times New Roman" w:hAnsi="Times New Roman" w:cs="Times New Roman"/>
+          <w:sz w:val="24"/>
+          <w:szCs w:val="24"/>
+        </w:rPr>
+        <w:t>these work</w:t>
+      </w:r>
+      <w:proofErr w:type="gramEnd"/>
+      <w:r>
+        <w:rPr>
+          <w:rFonts w:ascii="Times New Roman" w:hAnsi="Times New Roman" w:cs="Times New Roman"/>
+          <w:sz w:val="24"/>
+          <w:szCs w:val="24"/>
+        </w:rPr>
+        <w:t xml:space="preserve"> while seeing </w:t>
       </w:r>
       <w:r>
         <w:rPr>
@@ -621,7 +825,25 @@
           <w:sz w:val="24"/>
           <w:szCs w:val="24"/>
         </w:rPr>
-        <w:t>(GeeksforGeeks, 2023)</w:t>
+        <w:t>(</w:t>
+      </w:r>
+      <w:proofErr w:type="spellStart"/>
+      <w:r>
+        <w:rPr>
+          <w:rFonts w:ascii="Times New Roman" w:hAnsi="Times New Roman" w:cs="Times New Roman"/>
+          <w:sz w:val="24"/>
+          <w:szCs w:val="24"/>
+        </w:rPr>
+        <w:t>GeeksforGeeks</w:t>
+      </w:r>
+      <w:proofErr w:type="spellEnd"/>
+      <w:r>
+        <w:rPr>
+          <w:rFonts w:ascii="Times New Roman" w:hAnsi="Times New Roman" w:cs="Times New Roman"/>
+          <w:sz w:val="24"/>
+          <w:szCs w:val="24"/>
+        </w:rPr>
+        <w:t>, 2023)</w:t>
       </w:r>
       <w:r>
         <w:rPr>
@@ -637,7 +859,25 @@
           <w:sz w:val="24"/>
           <w:szCs w:val="24"/>
         </w:rPr>
-        <w:t xml:space="preserve"> an RBT was chosen as the best option.</w:t>
+        <w:t xml:space="preserve"> </w:t>
+      </w:r>
+      <w:proofErr w:type="gramStart"/>
+      <w:r>
+        <w:rPr>
+          <w:rFonts w:ascii="Times New Roman" w:hAnsi="Times New Roman" w:cs="Times New Roman"/>
+          <w:sz w:val="24"/>
+          <w:szCs w:val="24"/>
+        </w:rPr>
+        <w:t>an RBT</w:t>
+      </w:r>
+      <w:proofErr w:type="gramEnd"/>
+      <w:r>
+        <w:rPr>
+          <w:rFonts w:ascii="Times New Roman" w:hAnsi="Times New Roman" w:cs="Times New Roman"/>
+          <w:sz w:val="24"/>
+          <w:szCs w:val="24"/>
+        </w:rPr>
+        <w:t xml:space="preserve"> was chosen as the best option.</w:t>
       </w:r>
     </w:p>
     <w:p>
@@ -707,39 +947,73 @@
           <w:sz w:val="24"/>
           <w:szCs w:val="24"/>
         </w:rPr>
-        <w:t xml:space="preserve">The skill I </w:t>
-      </w:r>
-      <w:r>
-        <w:rPr>
-          <w:rFonts w:ascii="Times New Roman" w:hAnsi="Times New Roman" w:cs="Times New Roman"/>
-          <w:sz w:val="24"/>
-          <w:szCs w:val="24"/>
-        </w:rPr>
-        <w:t xml:space="preserve">have shown with this enhancement is my ability to select and apply advanced algorithms and data structures </w:t>
-      </w:r>
-      <w:r>
-        <w:rPr>
-          <w:rFonts w:ascii="Times New Roman" w:hAnsi="Times New Roman" w:cs="Times New Roman"/>
-          <w:sz w:val="24"/>
-          <w:szCs w:val="24"/>
-        </w:rPr>
-        <w:t xml:space="preserve">to a problem when necessary. The thought process for choosing an RBT over another self-balancing BST shows that I can critically think about </w:t>
-      </w:r>
-      <w:r>
-        <w:rPr>
-          <w:rFonts w:ascii="Times New Roman" w:hAnsi="Times New Roman" w:cs="Times New Roman"/>
-          <w:sz w:val="24"/>
-          <w:szCs w:val="24"/>
-        </w:rPr>
-        <w:t>the best solution for the task at hand and my coding of the RBT shows that I am able to implement that solution</w:t>
-      </w:r>
-      <w:r>
-        <w:rPr>
-          <w:rFonts w:ascii="Times New Roman" w:hAnsi="Times New Roman" w:cs="Times New Roman"/>
-          <w:sz w:val="24"/>
-          <w:szCs w:val="24"/>
-        </w:rPr>
-        <w:t>.</w:t>
+        <w:t xml:space="preserve">In addition to the implementation of </w:t>
+      </w:r>
+      <w:proofErr w:type="gramStart"/>
+      <w:r>
+        <w:rPr>
+          <w:rFonts w:ascii="Times New Roman" w:hAnsi="Times New Roman" w:cs="Times New Roman"/>
+          <w:sz w:val="24"/>
+          <w:szCs w:val="24"/>
+        </w:rPr>
+        <w:t>an RBT</w:t>
+      </w:r>
+      <w:proofErr w:type="gramEnd"/>
+      <w:r>
+        <w:rPr>
+          <w:rFonts w:ascii="Times New Roman" w:hAnsi="Times New Roman" w:cs="Times New Roman"/>
+          <w:sz w:val="24"/>
+          <w:szCs w:val="24"/>
+        </w:rPr>
+        <w:t>, I also retained the improved security</w:t>
+      </w:r>
+      <w:r>
+        <w:rPr>
+          <w:rFonts w:ascii="Times New Roman" w:hAnsi="Times New Roman" w:cs="Times New Roman"/>
+          <w:sz w:val="24"/>
+          <w:szCs w:val="24"/>
+        </w:rPr>
+        <w:t xml:space="preserve"> and stability</w:t>
+      </w:r>
+      <w:r>
+        <w:rPr>
+          <w:rFonts w:ascii="Times New Roman" w:hAnsi="Times New Roman" w:cs="Times New Roman"/>
+          <w:sz w:val="24"/>
+          <w:szCs w:val="24"/>
+        </w:rPr>
+        <w:t xml:space="preserve"> that was </w:t>
+      </w:r>
+      <w:r>
+        <w:rPr>
+          <w:rFonts w:ascii="Times New Roman" w:hAnsi="Times New Roman" w:cs="Times New Roman"/>
+          <w:sz w:val="24"/>
+          <w:szCs w:val="24"/>
+        </w:rPr>
+        <w:t>created</w:t>
+      </w:r>
+      <w:r>
+        <w:rPr>
+          <w:rFonts w:ascii="Times New Roman" w:hAnsi="Times New Roman" w:cs="Times New Roman"/>
+          <w:sz w:val="24"/>
+          <w:szCs w:val="24"/>
+        </w:rPr>
+        <w:t xml:space="preserve"> during the first enhancement</w:t>
+      </w:r>
+      <w:r>
+        <w:rPr>
+          <w:rFonts w:ascii="Times New Roman" w:hAnsi="Times New Roman" w:cs="Times New Roman"/>
+          <w:sz w:val="24"/>
+          <w:szCs w:val="24"/>
+        </w:rPr>
+        <w:t xml:space="preserve">. This is accomplished through data validation and </w:t>
+      </w:r>
+      <w:r>
+        <w:rPr>
+          <w:rFonts w:ascii="Times New Roman" w:hAnsi="Times New Roman" w:cs="Times New Roman"/>
+          <w:sz w:val="24"/>
+          <w:szCs w:val="24"/>
+        </w:rPr>
+        <w:t>exception handling. Examples of data validation include the following:</w:t>
       </w:r>
     </w:p>
     <w:p>
@@ -752,80 +1026,99 @@
         <w:spacing w:after="0" w:line="480" w:lineRule="auto"/>
         <w:rPr>
           <w:rFonts w:ascii="Times New Roman" w:hAnsi="Times New Roman" w:cs="Times New Roman"/>
-          <w:b/>
-          <w:bCs/>
-          <w:sz w:val="24"/>
-          <w:szCs w:val="24"/>
-        </w:rPr>
-      </w:pPr>
-      <w:r>
-        <w:rPr>
-          <w:rFonts w:ascii="Times New Roman" w:hAnsi="Times New Roman" w:cs="Times New Roman"/>
-          <w:b/>
-          <w:bCs/>
-          <w:sz w:val="24"/>
-          <w:szCs w:val="24"/>
-        </w:rPr>
-        <w:t>Did you meet the course outcomes you planned to meet with this enhancement in Module One? Do you have any updates to your outcome-coverage plans?</w:t>
-      </w:r>
-    </w:p>
-    <w:p>
-      <w:pPr>
-        <w:spacing w:after="0" w:line="480" w:lineRule="auto"/>
-        <w:ind w:firstLine="720"/>
-        <w:rPr>
-          <w:rFonts w:ascii="Times New Roman" w:hAnsi="Times New Roman" w:cs="Times New Roman"/>
-          <w:sz w:val="24"/>
-          <w:szCs w:val="24"/>
-        </w:rPr>
-      </w:pPr>
-      <w:r>
-        <w:rPr>
-          <w:rFonts w:ascii="Times New Roman" w:hAnsi="Times New Roman" w:cs="Times New Roman"/>
-          <w:sz w:val="24"/>
-          <w:szCs w:val="24"/>
-        </w:rPr>
-        <w:t xml:space="preserve">I planned to apply outcomes 1 and 3 with this enhancement. </w:t>
-      </w:r>
-      <w:r>
-        <w:rPr>
-          <w:rFonts w:ascii="Times New Roman" w:hAnsi="Times New Roman" w:cs="Times New Roman"/>
-          <w:sz w:val="24"/>
-          <w:szCs w:val="24"/>
-        </w:rPr>
-        <w:t>Like</w:t>
-      </w:r>
-      <w:r>
-        <w:rPr>
-          <w:rFonts w:ascii="Times New Roman" w:hAnsi="Times New Roman" w:cs="Times New Roman"/>
-          <w:sz w:val="24"/>
-          <w:szCs w:val="24"/>
-        </w:rPr>
-        <w:t xml:space="preserve"> enhancement one, I have made significant progress toward outcome 1 with this enhancement </w:t>
-      </w:r>
-      <w:r>
-        <w:rPr>
-          <w:rFonts w:ascii="Times New Roman" w:hAnsi="Times New Roman" w:cs="Times New Roman"/>
-          <w:sz w:val="24"/>
-          <w:szCs w:val="24"/>
-        </w:rPr>
-        <w:t>through my inclusion of well written comments and docstrings, though I do not wish to consider it completed until finishing enhancement three since I have also applied outcome 1 to that as well.</w:t>
-      </w:r>
-      <w:r>
-        <w:rPr>
-          <w:rFonts w:ascii="Times New Roman" w:hAnsi="Times New Roman" w:cs="Times New Roman"/>
-          <w:sz w:val="24"/>
-          <w:szCs w:val="24"/>
-        </w:rPr>
-        <w:t xml:space="preserve"> I have successfully completed outcome 3 with this enhancement though my implementation of an RBT </w:t>
-      </w:r>
-      <w:r>
-        <w:rPr>
-          <w:rFonts w:ascii="Times New Roman" w:hAnsi="Times New Roman" w:cs="Times New Roman"/>
-          <w:sz w:val="24"/>
-          <w:szCs w:val="24"/>
-        </w:rPr>
-        <w:t>as the data structure for this artifact.</w:t>
+          <w:sz w:val="24"/>
+          <w:szCs w:val="24"/>
+        </w:rPr>
+      </w:pPr>
+      <w:r>
+        <w:rPr>
+          <w:rFonts w:ascii="Times New Roman" w:hAnsi="Times New Roman" w:cs="Times New Roman"/>
+          <w:sz w:val="24"/>
+          <w:szCs w:val="24"/>
+        </w:rPr>
+        <w:t>Ensuring that Bid data meets the requirements of the Bid class, specifically that the Bid</w:t>
+      </w:r>
+      <w:r>
+        <w:rPr>
+          <w:rFonts w:ascii="Times New Roman" w:hAnsi="Times New Roman" w:cs="Times New Roman"/>
+          <w:sz w:val="24"/>
+          <w:szCs w:val="24"/>
+        </w:rPr>
+        <w:t xml:space="preserve"> ID</w:t>
+      </w:r>
+      <w:r>
+        <w:rPr>
+          <w:rFonts w:ascii="Times New Roman" w:hAnsi="Times New Roman" w:cs="Times New Roman"/>
+          <w:sz w:val="24"/>
+          <w:szCs w:val="24"/>
+        </w:rPr>
+        <w:t xml:space="preserve"> and</w:t>
+      </w:r>
+      <w:r>
+        <w:rPr>
+          <w:rFonts w:ascii="Times New Roman" w:hAnsi="Times New Roman" w:cs="Times New Roman"/>
+          <w:sz w:val="24"/>
+          <w:szCs w:val="24"/>
+        </w:rPr>
+        <w:t xml:space="preserve"> Bid Amount are and int and float respectively</w:t>
+      </w:r>
+      <w:r>
+        <w:rPr>
+          <w:rFonts w:ascii="Times New Roman" w:hAnsi="Times New Roman" w:cs="Times New Roman"/>
+          <w:sz w:val="24"/>
+          <w:szCs w:val="24"/>
+        </w:rPr>
+        <w:t>:</w:t>
+      </w:r>
+      <w:r>
+        <w:rPr>
+          <w:rFonts w:ascii="Times New Roman" w:hAnsi="Times New Roman" w:cs="Times New Roman"/>
+          <w:sz w:val="24"/>
+          <w:szCs w:val="24"/>
+        </w:rPr>
+        <w:br/>
+      </w:r>
+      <w:r>
+        <w:rPr>
+          <w:rFonts w:ascii="Times New Roman" w:hAnsi="Times New Roman" w:cs="Times New Roman"/>
+          <w:sz w:val="24"/>
+          <w:szCs w:val="24"/>
+        </w:rPr>
+        <w:drawing>
+          <wp:inline distT="0" distB="0" distL="0" distR="0" wp14:anchorId="275A87B3" wp14:editId="7FFE8954">
+            <wp:extent cx="5943600" cy="524510"/>
+            <wp:effectExtent l="0" t="0" r="0" b="8890"/>
+            <wp:docPr id="1807889189" name="Picture 1"/>
+            <wp:cNvGraphicFramePr>
+              <a:graphicFrameLocks xmlns:a="http://schemas.openxmlformats.org/drawingml/2006/main" noChangeAspect="1"/>
+            </wp:cNvGraphicFramePr>
+            <a:graphic xmlns:a="http://schemas.openxmlformats.org/drawingml/2006/main">
+              <a:graphicData uri="http://schemas.openxmlformats.org/drawingml/2006/picture">
+                <pic:pic xmlns:pic="http://schemas.openxmlformats.org/drawingml/2006/picture">
+                  <pic:nvPicPr>
+                    <pic:cNvPr id="1807889189" name=""/>
+                    <pic:cNvPicPr/>
+                  </pic:nvPicPr>
+                  <pic:blipFill>
+                    <a:blip r:embed="rId6"/>
+                    <a:stretch>
+                      <a:fillRect/>
+                    </a:stretch>
+                  </pic:blipFill>
+                  <pic:spPr>
+                    <a:xfrm>
+                      <a:off x="0" y="0"/>
+                      <a:ext cx="5943600" cy="524510"/>
+                    </a:xfrm>
+                    <a:prstGeom prst="rect">
+                      <a:avLst/>
+                    </a:prstGeom>
+                  </pic:spPr>
+                </pic:pic>
+              </a:graphicData>
+            </a:graphic>
+          </wp:inline>
+        </w:drawing>
       </w:r>
     </w:p>
     <w:p>
@@ -838,6 +1131,274 @@
         <w:spacing w:after="0" w:line="480" w:lineRule="auto"/>
         <w:rPr>
           <w:rFonts w:ascii="Times New Roman" w:hAnsi="Times New Roman" w:cs="Times New Roman"/>
+          <w:sz w:val="24"/>
+          <w:szCs w:val="24"/>
+        </w:rPr>
+      </w:pPr>
+      <w:r>
+        <w:rPr>
+          <w:rFonts w:ascii="Times New Roman" w:hAnsi="Times New Roman" w:cs="Times New Roman"/>
+          <w:sz w:val="24"/>
+          <w:szCs w:val="24"/>
+        </w:rPr>
+        <w:lastRenderedPageBreak/>
+        <w:t xml:space="preserve">Ensuring that input for menus adhere to </w:t>
+      </w:r>
+      <w:r>
+        <w:rPr>
+          <w:rFonts w:ascii="Times New Roman" w:hAnsi="Times New Roman" w:cs="Times New Roman"/>
+          <w:sz w:val="24"/>
+          <w:szCs w:val="24"/>
+        </w:rPr>
+        <w:t>the set of possible choices. Deviations from this display an error and ask the user to try again</w:t>
+      </w:r>
+      <w:r>
+        <w:rPr>
+          <w:rFonts w:ascii="Times New Roman" w:hAnsi="Times New Roman" w:cs="Times New Roman"/>
+          <w:sz w:val="24"/>
+          <w:szCs w:val="24"/>
+        </w:rPr>
+        <w:t>:</w:t>
+      </w:r>
+      <w:r>
+        <w:rPr>
+          <w:rFonts w:ascii="Times New Roman" w:hAnsi="Times New Roman" w:cs="Times New Roman"/>
+          <w:sz w:val="24"/>
+          <w:szCs w:val="24"/>
+        </w:rPr>
+        <w:br/>
+      </w:r>
+      <w:r>
+        <w:rPr>
+          <w:rFonts w:ascii="Times New Roman" w:hAnsi="Times New Roman" w:cs="Times New Roman"/>
+          <w:sz w:val="24"/>
+          <w:szCs w:val="24"/>
+        </w:rPr>
+        <w:drawing>
+          <wp:inline distT="0" distB="0" distL="0" distR="0" wp14:anchorId="64D1B6DE" wp14:editId="1A18108D">
+            <wp:extent cx="3398815" cy="3490262"/>
+            <wp:effectExtent l="0" t="0" r="0" b="0"/>
+            <wp:docPr id="1082560451" name="Picture 1" descr="A screenshot of a computer program&#10;&#10;AI-generated content may be incorrect."/>
+            <wp:cNvGraphicFramePr>
+              <a:graphicFrameLocks xmlns:a="http://schemas.openxmlformats.org/drawingml/2006/main" noChangeAspect="1"/>
+            </wp:cNvGraphicFramePr>
+            <a:graphic xmlns:a="http://schemas.openxmlformats.org/drawingml/2006/main">
+              <a:graphicData uri="http://schemas.openxmlformats.org/drawingml/2006/picture">
+                <pic:pic xmlns:pic="http://schemas.openxmlformats.org/drawingml/2006/picture">
+                  <pic:nvPicPr>
+                    <pic:cNvPr id="1082560451" name="Picture 1" descr="A screenshot of a computer program&#10;&#10;AI-generated content may be incorrect."/>
+                    <pic:cNvPicPr/>
+                  </pic:nvPicPr>
+                  <pic:blipFill>
+                    <a:blip r:embed="rId7"/>
+                    <a:stretch>
+                      <a:fillRect/>
+                    </a:stretch>
+                  </pic:blipFill>
+                  <pic:spPr>
+                    <a:xfrm>
+                      <a:off x="0" y="0"/>
+                      <a:ext cx="3398815" cy="3490262"/>
+                    </a:xfrm>
+                    <a:prstGeom prst="rect">
+                      <a:avLst/>
+                    </a:prstGeom>
+                  </pic:spPr>
+                </pic:pic>
+              </a:graphicData>
+            </a:graphic>
+          </wp:inline>
+        </w:drawing>
+      </w:r>
+    </w:p>
+    <w:p>
+      <w:pPr>
+        <w:spacing w:after="0" w:line="480" w:lineRule="auto"/>
+        <w:rPr>
+          <w:rFonts w:ascii="Times New Roman" w:hAnsi="Times New Roman" w:cs="Times New Roman"/>
+          <w:sz w:val="24"/>
+          <w:szCs w:val="24"/>
+        </w:rPr>
+      </w:pPr>
+      <w:r>
+        <w:rPr>
+          <w:rFonts w:ascii="Times New Roman" w:hAnsi="Times New Roman" w:cs="Times New Roman"/>
+          <w:sz w:val="24"/>
+          <w:szCs w:val="24"/>
+        </w:rPr>
+        <w:t xml:space="preserve">The main example of exception handling is seen in the </w:t>
+      </w:r>
+      <w:proofErr w:type="spellStart"/>
+      <w:r>
+        <w:rPr>
+          <w:rFonts w:ascii="Times New Roman" w:hAnsi="Times New Roman" w:cs="Times New Roman"/>
+          <w:sz w:val="24"/>
+          <w:szCs w:val="24"/>
+        </w:rPr>
+        <w:t>loadBids</w:t>
+      </w:r>
+      <w:proofErr w:type="spellEnd"/>
+      <w:r>
+        <w:rPr>
+          <w:rFonts w:ascii="Times New Roman" w:hAnsi="Times New Roman" w:cs="Times New Roman"/>
+          <w:sz w:val="24"/>
+          <w:szCs w:val="24"/>
+        </w:rPr>
+        <w:t xml:space="preserve"> function. This function has the possibility of throwing an exception</w:t>
+      </w:r>
+      <w:r>
+        <w:rPr>
+          <w:rFonts w:ascii="Times New Roman" w:hAnsi="Times New Roman" w:cs="Times New Roman"/>
+          <w:sz w:val="24"/>
+          <w:szCs w:val="24"/>
+        </w:rPr>
+        <w:t xml:space="preserve"> due to a variety of reasons (e.g., missing file, </w:t>
+      </w:r>
+      <w:r>
+        <w:rPr>
+          <w:rFonts w:ascii="Times New Roman" w:hAnsi="Times New Roman" w:cs="Times New Roman"/>
+          <w:sz w:val="24"/>
+          <w:szCs w:val="24"/>
+        </w:rPr>
+        <w:t xml:space="preserve">missing headers in file, data formatted incorrectly, etc.). </w:t>
+      </w:r>
+      <w:r>
+        <w:rPr>
+          <w:rFonts w:ascii="Times New Roman" w:hAnsi="Times New Roman" w:cs="Times New Roman"/>
+          <w:sz w:val="24"/>
+          <w:szCs w:val="24"/>
+        </w:rPr>
+        <w:t xml:space="preserve">This function will catch those errors, display an </w:t>
+      </w:r>
+      <w:r>
+        <w:rPr>
+          <w:rFonts w:ascii="Times New Roman" w:hAnsi="Times New Roman" w:cs="Times New Roman"/>
+          <w:sz w:val="24"/>
+          <w:szCs w:val="24"/>
+        </w:rPr>
+        <w:lastRenderedPageBreak/>
+        <w:t>appropriate error message to the user, then return to the main function</w:t>
+      </w:r>
+      <w:r>
+        <w:rPr>
+          <w:rFonts w:ascii="Times New Roman" w:hAnsi="Times New Roman" w:cs="Times New Roman"/>
+          <w:sz w:val="24"/>
+          <w:szCs w:val="24"/>
+        </w:rPr>
+        <w:t>:</w:t>
+      </w:r>
+      <w:r>
+        <w:rPr>
+          <w:rFonts w:ascii="Times New Roman" w:hAnsi="Times New Roman" w:cs="Times New Roman"/>
+          <w:sz w:val="24"/>
+          <w:szCs w:val="24"/>
+        </w:rPr>
+        <w:br/>
+      </w:r>
+      <w:r>
+        <w:rPr>
+          <w:rFonts w:ascii="Times New Roman" w:hAnsi="Times New Roman" w:cs="Times New Roman"/>
+          <w:sz w:val="24"/>
+          <w:szCs w:val="24"/>
+        </w:rPr>
+        <w:drawing>
+          <wp:inline distT="0" distB="0" distL="0" distR="0" wp14:anchorId="2B9F545E" wp14:editId="18B657DB">
+            <wp:extent cx="5943600" cy="5166360"/>
+            <wp:effectExtent l="0" t="0" r="0" b="0"/>
+            <wp:docPr id="523216161" name="Picture 1" descr="A screen shot of a computer program&#10;&#10;AI-generated content may be incorrect."/>
+            <wp:cNvGraphicFramePr>
+              <a:graphicFrameLocks xmlns:a="http://schemas.openxmlformats.org/drawingml/2006/main" noChangeAspect="1"/>
+            </wp:cNvGraphicFramePr>
+            <a:graphic xmlns:a="http://schemas.openxmlformats.org/drawingml/2006/main">
+              <a:graphicData uri="http://schemas.openxmlformats.org/drawingml/2006/picture">
+                <pic:pic xmlns:pic="http://schemas.openxmlformats.org/drawingml/2006/picture">
+                  <pic:nvPicPr>
+                    <pic:cNvPr id="523216161" name="Picture 1" descr="A screen shot of a computer program&#10;&#10;AI-generated content may be incorrect."/>
+                    <pic:cNvPicPr/>
+                  </pic:nvPicPr>
+                  <pic:blipFill>
+                    <a:blip r:embed="rId8"/>
+                    <a:stretch>
+                      <a:fillRect/>
+                    </a:stretch>
+                  </pic:blipFill>
+                  <pic:spPr>
+                    <a:xfrm>
+                      <a:off x="0" y="0"/>
+                      <a:ext cx="5943600" cy="5166360"/>
+                    </a:xfrm>
+                    <a:prstGeom prst="rect">
+                      <a:avLst/>
+                    </a:prstGeom>
+                  </pic:spPr>
+                </pic:pic>
+              </a:graphicData>
+            </a:graphic>
+          </wp:inline>
+        </w:drawing>
+      </w:r>
+    </w:p>
+    <w:p>
+      <w:pPr>
+        <w:spacing w:after="0" w:line="480" w:lineRule="auto"/>
+        <w:ind w:firstLine="720"/>
+        <w:rPr>
+          <w:rFonts w:ascii="Times New Roman" w:hAnsi="Times New Roman" w:cs="Times New Roman"/>
+          <w:sz w:val="24"/>
+          <w:szCs w:val="24"/>
+        </w:rPr>
+      </w:pPr>
+      <w:r>
+        <w:rPr>
+          <w:rFonts w:ascii="Times New Roman" w:hAnsi="Times New Roman" w:cs="Times New Roman"/>
+          <w:sz w:val="24"/>
+          <w:szCs w:val="24"/>
+        </w:rPr>
+        <w:t xml:space="preserve">The skill I </w:t>
+      </w:r>
+      <w:r>
+        <w:rPr>
+          <w:rFonts w:ascii="Times New Roman" w:hAnsi="Times New Roman" w:cs="Times New Roman"/>
+          <w:sz w:val="24"/>
+          <w:szCs w:val="24"/>
+        </w:rPr>
+        <w:t xml:space="preserve">have shown with this enhancement is my ability to select and apply advanced algorithms and data structures </w:t>
+      </w:r>
+      <w:r>
+        <w:rPr>
+          <w:rFonts w:ascii="Times New Roman" w:hAnsi="Times New Roman" w:cs="Times New Roman"/>
+          <w:sz w:val="24"/>
+          <w:szCs w:val="24"/>
+        </w:rPr>
+        <w:t xml:space="preserve">to a problem when necessary. The thought process for choosing an RBT over another self-balancing BST shows that I can critically think about </w:t>
+      </w:r>
+      <w:r>
+        <w:rPr>
+          <w:rFonts w:ascii="Times New Roman" w:hAnsi="Times New Roman" w:cs="Times New Roman"/>
+          <w:sz w:val="24"/>
+          <w:szCs w:val="24"/>
+        </w:rPr>
+        <w:t>the best solution for the task at hand and my coding of the RBT shows that I am able to implement that solution</w:t>
+      </w:r>
+      <w:r>
+        <w:rPr>
+          <w:rFonts w:ascii="Times New Roman" w:hAnsi="Times New Roman" w:cs="Times New Roman"/>
+          <w:sz w:val="24"/>
+          <w:szCs w:val="24"/>
+        </w:rPr>
+        <w:t>.</w:t>
+      </w:r>
+    </w:p>
+    <w:p>
+      <w:pPr>
+        <w:pStyle w:val="ListParagraph"/>
+        <w:numPr>
+          <w:ilvl w:val="0"/>
+          <w:numId w:val="9"/>
+        </w:numPr>
+        <w:spacing w:after="0" w:line="480" w:lineRule="auto"/>
+        <w:rPr>
+          <w:rFonts w:ascii="Times New Roman" w:hAnsi="Times New Roman" w:cs="Times New Roman"/>
           <w:b/>
           <w:bCs/>
           <w:sz w:val="24"/>
@@ -852,8 +1413,7 @@
           <w:sz w:val="24"/>
           <w:szCs w:val="24"/>
         </w:rPr>
-        <w:lastRenderedPageBreak/>
-        <w:t>Reflect on the process of enhancing and modifying the artifact. What did you learn as you were creating it and improving it? What challenges did you face?</w:t>
+        <w:t>Did you meet the course outcomes you planned to meet with this enhancement in Module One? Do you have any updates to your outcome-coverage plans?</w:t>
       </w:r>
     </w:p>
     <w:p>
@@ -872,139 +1432,79 @@
           <w:sz w:val="24"/>
           <w:szCs w:val="24"/>
         </w:rPr>
-        <w:t xml:space="preserve">I learned two major things about advanced data structures and algorithms with this enhancement. First is how much more complex they are </w:t>
-      </w:r>
-      <w:r>
-        <w:rPr>
-          <w:rFonts w:ascii="Times New Roman" w:hAnsi="Times New Roman" w:cs="Times New Roman"/>
-          <w:sz w:val="24"/>
-          <w:szCs w:val="24"/>
-        </w:rPr>
-        <w:t xml:space="preserve">than the ones we learned in CS-300 Algorithms and Data Structures. I assumed </w:t>
-      </w:r>
-      <w:r>
-        <w:rPr>
-          <w:rFonts w:ascii="Times New Roman" w:hAnsi="Times New Roman" w:cs="Times New Roman"/>
-          <w:sz w:val="24"/>
-          <w:szCs w:val="24"/>
-        </w:rPr>
-        <w:t xml:space="preserve">RBTs to be more complex than standard BSTs, but I didn’t realize by how much until I researched them and began to code </w:t>
-      </w:r>
-      <w:r>
-        <w:rPr>
-          <w:rFonts w:ascii="Times New Roman" w:hAnsi="Times New Roman" w:cs="Times New Roman"/>
-          <w:sz w:val="24"/>
-          <w:szCs w:val="24"/>
-        </w:rPr>
-        <w:t>one. I ran into a few difficulties while coding this RBT</w:t>
-      </w:r>
-      <w:r>
-        <w:rPr>
-          <w:rFonts w:ascii="Times New Roman" w:hAnsi="Times New Roman" w:cs="Times New Roman"/>
-          <w:sz w:val="24"/>
-          <w:szCs w:val="24"/>
-        </w:rPr>
-        <w:t xml:space="preserve"> which caused it to not work correctly at first. My issue</w:t>
-      </w:r>
-      <w:r>
-        <w:rPr>
-          <w:rFonts w:ascii="Times New Roman" w:hAnsi="Times New Roman" w:cs="Times New Roman"/>
-          <w:sz w:val="24"/>
-          <w:szCs w:val="24"/>
-        </w:rPr>
-        <w:t xml:space="preserve"> was that I assumed </w:t>
-      </w:r>
-      <w:r>
-        <w:rPr>
-          <w:rFonts w:ascii="Times New Roman" w:hAnsi="Times New Roman" w:cs="Times New Roman"/>
-          <w:sz w:val="24"/>
-          <w:szCs w:val="24"/>
-        </w:rPr>
-        <w:t xml:space="preserve">that </w:t>
-      </w:r>
-      <w:r>
-        <w:rPr>
-          <w:rFonts w:ascii="Times New Roman" w:hAnsi="Times New Roman" w:cs="Times New Roman"/>
-          <w:sz w:val="24"/>
-          <w:szCs w:val="24"/>
-        </w:rPr>
-        <w:t>leaves on an RBT function the same way that they do in a BST</w:t>
-      </w:r>
-      <w:r>
-        <w:rPr>
-          <w:rFonts w:ascii="Times New Roman" w:hAnsi="Times New Roman" w:cs="Times New Roman"/>
-          <w:sz w:val="24"/>
-          <w:szCs w:val="24"/>
-        </w:rPr>
-        <w:t xml:space="preserve">, that is that a BSTs leaves are the end of a </w:t>
-      </w:r>
-      <w:r>
-        <w:rPr>
-          <w:rFonts w:ascii="Times New Roman" w:hAnsi="Times New Roman" w:cs="Times New Roman"/>
-          <w:sz w:val="24"/>
-          <w:szCs w:val="24"/>
-        </w:rPr>
-        <w:t>BST,</w:t>
-      </w:r>
-      <w:r>
-        <w:rPr>
-          <w:rFonts w:ascii="Times New Roman" w:hAnsi="Times New Roman" w:cs="Times New Roman"/>
-          <w:sz w:val="24"/>
-          <w:szCs w:val="24"/>
-        </w:rPr>
-        <w:t xml:space="preserve"> and their left and right children are null pointers.</w:t>
-      </w:r>
-      <w:r>
-        <w:rPr>
-          <w:rFonts w:ascii="Times New Roman" w:hAnsi="Times New Roman" w:cs="Times New Roman"/>
-          <w:sz w:val="24"/>
-          <w:szCs w:val="24"/>
-        </w:rPr>
-        <w:t xml:space="preserve"> I originally built the RBT the same without realizing that their leaves</w:t>
-      </w:r>
-      <w:r>
-        <w:rPr>
-          <w:rFonts w:ascii="Times New Roman" w:hAnsi="Times New Roman" w:cs="Times New Roman"/>
-          <w:sz w:val="24"/>
-          <w:szCs w:val="24"/>
-        </w:rPr>
-        <w:t xml:space="preserve"> have left and right children </w:t>
-      </w:r>
-      <w:r>
-        <w:rPr>
-          <w:rFonts w:ascii="Times New Roman" w:hAnsi="Times New Roman" w:cs="Times New Roman"/>
-          <w:sz w:val="24"/>
-          <w:szCs w:val="24"/>
-        </w:rPr>
-        <w:t xml:space="preserve">that are not null pointers but are in fact nodes that have a null key. This seemed like a very minor distinction until </w:t>
-      </w:r>
-      <w:r>
-        <w:rPr>
-          <w:rFonts w:ascii="Times New Roman" w:hAnsi="Times New Roman" w:cs="Times New Roman"/>
-          <w:sz w:val="24"/>
-          <w:szCs w:val="24"/>
-        </w:rPr>
-        <w:t xml:space="preserve">my code ran into issues with finding some nodes’ sibling and uncle nodes. In my first iteration, these didn’t always </w:t>
-      </w:r>
-      <w:r>
-        <w:rPr>
-          <w:rFonts w:ascii="Times New Roman" w:hAnsi="Times New Roman" w:cs="Times New Roman"/>
-          <w:sz w:val="24"/>
-          <w:szCs w:val="24"/>
-        </w:rPr>
-        <w:t>exist,</w:t>
-      </w:r>
-      <w:r>
-        <w:rPr>
-          <w:rFonts w:ascii="Times New Roman" w:hAnsi="Times New Roman" w:cs="Times New Roman"/>
-          <w:sz w:val="24"/>
-          <w:szCs w:val="24"/>
-        </w:rPr>
-        <w:t xml:space="preserve"> so my code failed. Once I realized this and fixed the issue, the code worked as intended.</w:t>
+        <w:lastRenderedPageBreak/>
+        <w:t xml:space="preserve">I planned to apply outcomes 1 and 3 with this enhancement. </w:t>
+      </w:r>
+      <w:r>
+        <w:rPr>
+          <w:rFonts w:ascii="Times New Roman" w:hAnsi="Times New Roman" w:cs="Times New Roman"/>
+          <w:sz w:val="24"/>
+          <w:szCs w:val="24"/>
+        </w:rPr>
+        <w:t>Like</w:t>
+      </w:r>
+      <w:r>
+        <w:rPr>
+          <w:rFonts w:ascii="Times New Roman" w:hAnsi="Times New Roman" w:cs="Times New Roman"/>
+          <w:sz w:val="24"/>
+          <w:szCs w:val="24"/>
+        </w:rPr>
+        <w:t xml:space="preserve"> enhancement one, I have made significant progress toward outcome 1 with this enhancement </w:t>
+      </w:r>
+      <w:r>
+        <w:rPr>
+          <w:rFonts w:ascii="Times New Roman" w:hAnsi="Times New Roman" w:cs="Times New Roman"/>
+          <w:sz w:val="24"/>
+          <w:szCs w:val="24"/>
+        </w:rPr>
+        <w:t>through my inclusion of well written comments and docstrings, though I do not wish to consider it completed until finishing enhancement three since I have also applied outcome 1 to that as well.</w:t>
+      </w:r>
+      <w:r>
+        <w:rPr>
+          <w:rFonts w:ascii="Times New Roman" w:hAnsi="Times New Roman" w:cs="Times New Roman"/>
+          <w:sz w:val="24"/>
+          <w:szCs w:val="24"/>
+        </w:rPr>
+        <w:t xml:space="preserve"> I have successfully completed outcome 3 with this enhancement though my implementation of an RBT </w:t>
+      </w:r>
+      <w:r>
+        <w:rPr>
+          <w:rFonts w:ascii="Times New Roman" w:hAnsi="Times New Roman" w:cs="Times New Roman"/>
+          <w:sz w:val="24"/>
+          <w:szCs w:val="24"/>
+        </w:rPr>
+        <w:t>as the data structure for this artifact.</w:t>
       </w:r>
     </w:p>
     <w:p>
       <w:pPr>
+        <w:pStyle w:val="ListParagraph"/>
+        <w:numPr>
+          <w:ilvl w:val="0"/>
+          <w:numId w:val="9"/>
+        </w:numPr>
+        <w:spacing w:after="0" w:line="480" w:lineRule="auto"/>
+        <w:rPr>
+          <w:rFonts w:ascii="Times New Roman" w:hAnsi="Times New Roman" w:cs="Times New Roman"/>
+          <w:b/>
+          <w:bCs/>
+          <w:sz w:val="24"/>
+          <w:szCs w:val="24"/>
+        </w:rPr>
+      </w:pPr>
+      <w:r>
+        <w:rPr>
+          <w:rFonts w:ascii="Times New Roman" w:hAnsi="Times New Roman" w:cs="Times New Roman"/>
+          <w:b/>
+          <w:bCs/>
+          <w:sz w:val="24"/>
+          <w:szCs w:val="24"/>
+        </w:rPr>
+        <w:t>Reflect on the process of enhancing and modifying the artifact. What did you learn as you were creating it and improving it? What challenges did you face?</w:t>
+      </w:r>
+    </w:p>
+    <w:p>
+      <w:pPr>
         <w:spacing w:after="0" w:line="480" w:lineRule="auto"/>
         <w:ind w:firstLine="720"/>
         <w:rPr>
@@ -1019,71 +1519,171 @@
           <w:sz w:val="24"/>
           <w:szCs w:val="24"/>
         </w:rPr>
-        <w:t xml:space="preserve">The second major thing I learned is how much of an </w:t>
-      </w:r>
-      <w:r>
-        <w:rPr>
-          <w:rFonts w:ascii="Times New Roman" w:hAnsi="Times New Roman" w:cs="Times New Roman"/>
-          <w:sz w:val="24"/>
-          <w:szCs w:val="24"/>
-        </w:rPr>
-        <w:t>improvement an RBT is over a standard BST. While testing my code, I used two separate data sets</w:t>
-      </w:r>
-      <w:r>
-        <w:rPr>
-          <w:rFonts w:ascii="Times New Roman" w:hAnsi="Times New Roman" w:cs="Times New Roman"/>
-          <w:sz w:val="24"/>
-          <w:szCs w:val="24"/>
-        </w:rPr>
-        <w:t xml:space="preserve"> for loading information into the data structures. Both had identical information, but one was randomly sorted while the other was </w:t>
-      </w:r>
-      <w:r>
-        <w:rPr>
-          <w:rFonts w:ascii="Times New Roman" w:hAnsi="Times New Roman" w:cs="Times New Roman"/>
-          <w:sz w:val="24"/>
-          <w:szCs w:val="24"/>
-        </w:rPr>
-        <w:t>sorted by key. With a BST, the randomly sorted data was inserted into the tree quickly (</w:t>
-      </w:r>
-      <w:r>
-        <w:rPr>
-          <w:rFonts w:ascii="Times New Roman" w:hAnsi="Times New Roman" w:cs="Times New Roman"/>
-          <w:sz w:val="24"/>
-          <w:szCs w:val="24"/>
-        </w:rPr>
-        <w:t xml:space="preserve">approximately 0.9 seconds) while the sorted data set took significantly longer (about 13.5 seconds). </w:t>
-      </w:r>
-      <w:r>
-        <w:rPr>
-          <w:rFonts w:ascii="Times New Roman" w:hAnsi="Times New Roman" w:cs="Times New Roman"/>
-          <w:sz w:val="24"/>
-          <w:szCs w:val="24"/>
-        </w:rPr>
-        <w:t>Using the same data sets on an RBT resulted in a load time of about 0.9 seconds for either sorting method.</w:t>
-      </w:r>
-      <w:r>
-        <w:rPr>
-          <w:rFonts w:ascii="Times New Roman" w:hAnsi="Times New Roman" w:cs="Times New Roman"/>
-          <w:sz w:val="24"/>
-          <w:szCs w:val="24"/>
-        </w:rPr>
-        <w:t xml:space="preserve"> Enforcing balancing to a tree ha</w:t>
-      </w:r>
-      <w:r>
-        <w:rPr>
-          <w:rFonts w:ascii="Times New Roman" w:hAnsi="Times New Roman" w:cs="Times New Roman"/>
-          <w:sz w:val="24"/>
-          <w:szCs w:val="24"/>
-        </w:rPr>
-        <w:t>s a significant improvement to its functionality</w:t>
-      </w:r>
-      <w:r>
-        <w:rPr>
-          <w:rFonts w:ascii="Times New Roman" w:hAnsi="Times New Roman" w:cs="Times New Roman"/>
-          <w:sz w:val="24"/>
-          <w:szCs w:val="24"/>
-        </w:rPr>
-        <w:t>.</w:t>
+        <w:t xml:space="preserve">I learned two major things about advanced data structures and algorithms with this enhancement. First is how </w:t>
+      </w:r>
+      <w:proofErr w:type="gramStart"/>
+      <w:r>
+        <w:rPr>
+          <w:rFonts w:ascii="Times New Roman" w:hAnsi="Times New Roman" w:cs="Times New Roman"/>
+          <w:sz w:val="24"/>
+          <w:szCs w:val="24"/>
+        </w:rPr>
+        <w:t>much more complex</w:t>
+      </w:r>
+      <w:proofErr w:type="gramEnd"/>
+      <w:r>
+        <w:rPr>
+          <w:rFonts w:ascii="Times New Roman" w:hAnsi="Times New Roman" w:cs="Times New Roman"/>
+          <w:sz w:val="24"/>
+          <w:szCs w:val="24"/>
+        </w:rPr>
+        <w:t xml:space="preserve"> they are </w:t>
+      </w:r>
+      <w:r>
+        <w:rPr>
+          <w:rFonts w:ascii="Times New Roman" w:hAnsi="Times New Roman" w:cs="Times New Roman"/>
+          <w:sz w:val="24"/>
+          <w:szCs w:val="24"/>
+        </w:rPr>
+        <w:t xml:space="preserve">than the ones we learned in CS-300 Algorithms and Data Structures. I assumed </w:t>
+      </w:r>
+      <w:r>
+        <w:rPr>
+          <w:rFonts w:ascii="Times New Roman" w:hAnsi="Times New Roman" w:cs="Times New Roman"/>
+          <w:sz w:val="24"/>
+          <w:szCs w:val="24"/>
+        </w:rPr>
+        <w:t xml:space="preserve">RBTs to be more complex than standard BSTs, but I didn’t </w:t>
+      </w:r>
+      <w:proofErr w:type="gramStart"/>
+      <w:r>
+        <w:rPr>
+          <w:rFonts w:ascii="Times New Roman" w:hAnsi="Times New Roman" w:cs="Times New Roman"/>
+          <w:sz w:val="24"/>
+          <w:szCs w:val="24"/>
+        </w:rPr>
+        <w:t>realize by</w:t>
+      </w:r>
+      <w:proofErr w:type="gramEnd"/>
+      <w:r>
+        <w:rPr>
+          <w:rFonts w:ascii="Times New Roman" w:hAnsi="Times New Roman" w:cs="Times New Roman"/>
+          <w:sz w:val="24"/>
+          <w:szCs w:val="24"/>
+        </w:rPr>
+        <w:t xml:space="preserve"> how much until I researched them and began to code </w:t>
+      </w:r>
+      <w:r>
+        <w:rPr>
+          <w:rFonts w:ascii="Times New Roman" w:hAnsi="Times New Roman" w:cs="Times New Roman"/>
+          <w:sz w:val="24"/>
+          <w:szCs w:val="24"/>
+        </w:rPr>
+        <w:t>one. I ran into a few difficulties while coding this RBT</w:t>
+      </w:r>
+      <w:r>
+        <w:rPr>
+          <w:rFonts w:ascii="Times New Roman" w:hAnsi="Times New Roman" w:cs="Times New Roman"/>
+          <w:sz w:val="24"/>
+          <w:szCs w:val="24"/>
+        </w:rPr>
+        <w:t xml:space="preserve"> which caused it to not work correctly at first. My issue</w:t>
+      </w:r>
+      <w:r>
+        <w:rPr>
+          <w:rFonts w:ascii="Times New Roman" w:hAnsi="Times New Roman" w:cs="Times New Roman"/>
+          <w:sz w:val="24"/>
+          <w:szCs w:val="24"/>
+        </w:rPr>
+        <w:t xml:space="preserve"> was that I assumed </w:t>
+      </w:r>
+      <w:r>
+        <w:rPr>
+          <w:rFonts w:ascii="Times New Roman" w:hAnsi="Times New Roman" w:cs="Times New Roman"/>
+          <w:sz w:val="24"/>
+          <w:szCs w:val="24"/>
+        </w:rPr>
+        <w:t xml:space="preserve">that </w:t>
+      </w:r>
+      <w:r>
+        <w:rPr>
+          <w:rFonts w:ascii="Times New Roman" w:hAnsi="Times New Roman" w:cs="Times New Roman"/>
+          <w:sz w:val="24"/>
+          <w:szCs w:val="24"/>
+        </w:rPr>
+        <w:t>leaves on an RBT function the same way that they do in a BST</w:t>
+      </w:r>
+      <w:r>
+        <w:rPr>
+          <w:rFonts w:ascii="Times New Roman" w:hAnsi="Times New Roman" w:cs="Times New Roman"/>
+          <w:sz w:val="24"/>
+          <w:szCs w:val="24"/>
+        </w:rPr>
+        <w:t xml:space="preserve">, that is that a BSTs leaves are the end of a </w:t>
+      </w:r>
+      <w:r>
+        <w:rPr>
+          <w:rFonts w:ascii="Times New Roman" w:hAnsi="Times New Roman" w:cs="Times New Roman"/>
+          <w:sz w:val="24"/>
+          <w:szCs w:val="24"/>
+        </w:rPr>
+        <w:t>BST,</w:t>
+      </w:r>
+      <w:r>
+        <w:rPr>
+          <w:rFonts w:ascii="Times New Roman" w:hAnsi="Times New Roman" w:cs="Times New Roman"/>
+          <w:sz w:val="24"/>
+          <w:szCs w:val="24"/>
+        </w:rPr>
+        <w:t xml:space="preserve"> and their left and right children are null pointers.</w:t>
+      </w:r>
+      <w:r>
+        <w:rPr>
+          <w:rFonts w:ascii="Times New Roman" w:hAnsi="Times New Roman" w:cs="Times New Roman"/>
+          <w:sz w:val="24"/>
+          <w:szCs w:val="24"/>
+        </w:rPr>
+        <w:t xml:space="preserve"> I originally built the RBT the same without realizing that their leaves</w:t>
+      </w:r>
+      <w:r>
+        <w:rPr>
+          <w:rFonts w:ascii="Times New Roman" w:hAnsi="Times New Roman" w:cs="Times New Roman"/>
+          <w:sz w:val="24"/>
+          <w:szCs w:val="24"/>
+        </w:rPr>
+        <w:t xml:space="preserve"> have left and right children </w:t>
+      </w:r>
+      <w:r>
+        <w:rPr>
+          <w:rFonts w:ascii="Times New Roman" w:hAnsi="Times New Roman" w:cs="Times New Roman"/>
+          <w:sz w:val="24"/>
+          <w:szCs w:val="24"/>
+        </w:rPr>
+        <w:t xml:space="preserve">that are not null pointers but are in fact nodes that have a null key. This seemed like a very minor distinction until </w:t>
+      </w:r>
+      <w:r>
+        <w:rPr>
+          <w:rFonts w:ascii="Times New Roman" w:hAnsi="Times New Roman" w:cs="Times New Roman"/>
+          <w:sz w:val="24"/>
+          <w:szCs w:val="24"/>
+        </w:rPr>
+        <w:t xml:space="preserve">my code ran into issues with finding some nodes’ sibling and uncle nodes. In my first iteration, these didn’t always </w:t>
+      </w:r>
+      <w:r>
+        <w:rPr>
+          <w:rFonts w:ascii="Times New Roman" w:hAnsi="Times New Roman" w:cs="Times New Roman"/>
+          <w:sz w:val="24"/>
+          <w:szCs w:val="24"/>
+        </w:rPr>
+        <w:t>exist,</w:t>
+      </w:r>
+      <w:r>
+        <w:rPr>
+          <w:rFonts w:ascii="Times New Roman" w:hAnsi="Times New Roman" w:cs="Times New Roman"/>
+          <w:sz w:val="24"/>
+          <w:szCs w:val="24"/>
+        </w:rPr>
+        <w:t xml:space="preserve"> so my code failed. Once I realized this and fixed the issue, the code worked as intended.</w:t>
       </w:r>
     </w:p>
     <w:p>
@@ -1096,10 +1696,156 @@
           <w:szCs w:val="24"/>
         </w:rPr>
       </w:pPr>
+      <w:r>
+        <w:rPr>
+          <w:rFonts w:ascii="Times New Roman" w:hAnsi="Times New Roman" w:cs="Times New Roman"/>
+          <w:sz w:val="24"/>
+          <w:szCs w:val="24"/>
+        </w:rPr>
+        <w:t xml:space="preserve">The second major thing I learned is how much of an </w:t>
+      </w:r>
+      <w:r>
+        <w:rPr>
+          <w:rFonts w:ascii="Times New Roman" w:hAnsi="Times New Roman" w:cs="Times New Roman"/>
+          <w:sz w:val="24"/>
+          <w:szCs w:val="24"/>
+        </w:rPr>
+        <w:t>improvement an RBT is over a standard BST. While testing my code, I used two separate data sets</w:t>
+      </w:r>
+      <w:r>
+        <w:rPr>
+          <w:rFonts w:ascii="Times New Roman" w:hAnsi="Times New Roman" w:cs="Times New Roman"/>
+          <w:sz w:val="24"/>
+          <w:szCs w:val="24"/>
+        </w:rPr>
+        <w:t xml:space="preserve"> for loading information into the data structures. Both had identical information, but one was randomly sorted while the other </w:t>
+      </w:r>
+      <w:r>
+        <w:rPr>
+          <w:rFonts w:ascii="Times New Roman" w:hAnsi="Times New Roman" w:cs="Times New Roman"/>
+          <w:sz w:val="24"/>
+          <w:szCs w:val="24"/>
+        </w:rPr>
+        <w:lastRenderedPageBreak/>
+        <w:t xml:space="preserve">was </w:t>
+      </w:r>
+      <w:r>
+        <w:rPr>
+          <w:rFonts w:ascii="Times New Roman" w:hAnsi="Times New Roman" w:cs="Times New Roman"/>
+          <w:sz w:val="24"/>
+          <w:szCs w:val="24"/>
+        </w:rPr>
+        <w:t xml:space="preserve">sorted by key. With </w:t>
+      </w:r>
+      <w:proofErr w:type="gramStart"/>
+      <w:r>
+        <w:rPr>
+          <w:rFonts w:ascii="Times New Roman" w:hAnsi="Times New Roman" w:cs="Times New Roman"/>
+          <w:sz w:val="24"/>
+          <w:szCs w:val="24"/>
+        </w:rPr>
+        <w:t>a BST</w:t>
+      </w:r>
+      <w:proofErr w:type="gramEnd"/>
+      <w:r>
+        <w:rPr>
+          <w:rFonts w:ascii="Times New Roman" w:hAnsi="Times New Roman" w:cs="Times New Roman"/>
+          <w:sz w:val="24"/>
+          <w:szCs w:val="24"/>
+        </w:rPr>
+        <w:t>, the randomly sorted data was inserted into the tree quickly (</w:t>
+      </w:r>
+      <w:r>
+        <w:rPr>
+          <w:rFonts w:ascii="Times New Roman" w:hAnsi="Times New Roman" w:cs="Times New Roman"/>
+          <w:sz w:val="24"/>
+          <w:szCs w:val="24"/>
+        </w:rPr>
+        <w:t xml:space="preserve">approximately 0.9 seconds) while the sorted data set took significantly longer (about 13.5 seconds). </w:t>
+      </w:r>
+      <w:r>
+        <w:rPr>
+          <w:rFonts w:ascii="Times New Roman" w:hAnsi="Times New Roman" w:cs="Times New Roman"/>
+          <w:sz w:val="24"/>
+          <w:szCs w:val="24"/>
+        </w:rPr>
+        <w:t>Using the same data sets on an RBT resulted in a load time of about 0.9 seconds for either sorting method.</w:t>
+      </w:r>
+      <w:r>
+        <w:rPr>
+          <w:rFonts w:ascii="Times New Roman" w:hAnsi="Times New Roman" w:cs="Times New Roman"/>
+          <w:sz w:val="24"/>
+          <w:szCs w:val="24"/>
+        </w:rPr>
+        <w:t xml:space="preserve"> Enforcing </w:t>
+      </w:r>
+      <w:proofErr w:type="gramStart"/>
+      <w:r>
+        <w:rPr>
+          <w:rFonts w:ascii="Times New Roman" w:hAnsi="Times New Roman" w:cs="Times New Roman"/>
+          <w:sz w:val="24"/>
+          <w:szCs w:val="24"/>
+        </w:rPr>
+        <w:t>balancing to</w:t>
+      </w:r>
+      <w:proofErr w:type="gramEnd"/>
+      <w:r>
+        <w:rPr>
+          <w:rFonts w:ascii="Times New Roman" w:hAnsi="Times New Roman" w:cs="Times New Roman"/>
+          <w:sz w:val="24"/>
+          <w:szCs w:val="24"/>
+        </w:rPr>
+        <w:t xml:space="preserve"> a tree ha</w:t>
+      </w:r>
+      <w:r>
+        <w:rPr>
+          <w:rFonts w:ascii="Times New Roman" w:hAnsi="Times New Roman" w:cs="Times New Roman"/>
+          <w:sz w:val="24"/>
+          <w:szCs w:val="24"/>
+        </w:rPr>
+        <w:t xml:space="preserve">s a significant improvement </w:t>
+      </w:r>
+      <w:proofErr w:type="gramStart"/>
+      <w:r>
+        <w:rPr>
+          <w:rFonts w:ascii="Times New Roman" w:hAnsi="Times New Roman" w:cs="Times New Roman"/>
+          <w:sz w:val="24"/>
+          <w:szCs w:val="24"/>
+        </w:rPr>
+        <w:t>to</w:t>
+      </w:r>
+      <w:proofErr w:type="gramEnd"/>
+      <w:r>
+        <w:rPr>
+          <w:rFonts w:ascii="Times New Roman" w:hAnsi="Times New Roman" w:cs="Times New Roman"/>
+          <w:sz w:val="24"/>
+          <w:szCs w:val="24"/>
+        </w:rPr>
+        <w:t xml:space="preserve"> its functionality</w:t>
+      </w:r>
+      <w:r>
+        <w:rPr>
+          <w:rFonts w:ascii="Times New Roman" w:hAnsi="Times New Roman" w:cs="Times New Roman"/>
+          <w:sz w:val="24"/>
+          <w:szCs w:val="24"/>
+        </w:rPr>
+        <w:t>.</w:t>
+      </w:r>
     </w:p>
     <w:p>
       <w:pPr>
         <w:spacing w:after="0" w:line="480" w:lineRule="auto"/>
+        <w:ind w:firstLine="720"/>
+        <w:rPr>
+          <w:rFonts w:ascii="Times New Roman" w:hAnsi="Times New Roman" w:cs="Times New Roman"/>
+          <w:sz w:val="24"/>
+          <w:szCs w:val="24"/>
+        </w:rPr>
+      </w:pPr>
+    </w:p>
+    <w:p>
+      <w:pPr>
+        <w:spacing w:after="0" w:line="480" w:lineRule="auto"/>
         <w:rPr>
           <w:rFonts w:ascii="Times New Roman" w:hAnsi="Times New Roman" w:cs="Times New Roman"/>
           <w:b/>
@@ -1116,7 +1862,6 @@
           <w:sz w:val="24"/>
           <w:szCs w:val="24"/>
         </w:rPr>
-        <w:lastRenderedPageBreak/>
         <w:t>References</w:t>
       </w:r>
     </w:p>
@@ -1130,13 +1875,23 @@
           <w:szCs w:val="24"/>
         </w:rPr>
       </w:pPr>
-      <w:r>
-        <w:rPr>
-          <w:rFonts w:ascii="Times New Roman" w:hAnsi="Times New Roman" w:cs="Times New Roman"/>
-          <w:sz w:val="24"/>
-          <w:szCs w:val="24"/>
-        </w:rPr>
-        <w:t xml:space="preserve">GeeksforGeeks. (2023, March 28). </w:t>
+      <w:proofErr w:type="spellStart"/>
+      <w:r>
+        <w:rPr>
+          <w:rFonts w:ascii="Times New Roman" w:hAnsi="Times New Roman" w:cs="Times New Roman"/>
+          <w:sz w:val="24"/>
+          <w:szCs w:val="24"/>
+        </w:rPr>
+        <w:t>GeeksforGeeks</w:t>
+      </w:r>
+      <w:proofErr w:type="spellEnd"/>
+      <w:r>
+        <w:rPr>
+          <w:rFonts w:ascii="Times New Roman" w:hAnsi="Times New Roman" w:cs="Times New Roman"/>
+          <w:sz w:val="24"/>
+          <w:szCs w:val="24"/>
+        </w:rPr>
+        <w:t xml:space="preserve">. (2023, March 28). </w:t>
       </w:r>
       <w:r>
         <w:rPr>
@@ -1167,13 +1922,23 @@
           <w:szCs w:val="24"/>
         </w:rPr>
       </w:pPr>
-      <w:r>
-        <w:rPr>
-          <w:rFonts w:ascii="Times New Roman" w:hAnsi="Times New Roman" w:cs="Times New Roman"/>
-          <w:sz w:val="24"/>
-          <w:szCs w:val="24"/>
-        </w:rPr>
-        <w:t xml:space="preserve">GeeksforGeeks. (2025, May 16). </w:t>
+      <w:proofErr w:type="spellStart"/>
+      <w:r>
+        <w:rPr>
+          <w:rFonts w:ascii="Times New Roman" w:hAnsi="Times New Roman" w:cs="Times New Roman"/>
+          <w:sz w:val="24"/>
+          <w:szCs w:val="24"/>
+        </w:rPr>
+        <w:t>GeeksforGeeks</w:t>
+      </w:r>
+      <w:proofErr w:type="spellEnd"/>
+      <w:r>
+        <w:rPr>
+          <w:rFonts w:ascii="Times New Roman" w:hAnsi="Times New Roman" w:cs="Times New Roman"/>
+          <w:sz w:val="24"/>
+          <w:szCs w:val="24"/>
+        </w:rPr>
+        <w:t xml:space="preserve">. (2025, May 16). </w:t>
       </w:r>
       <w:r>
         <w:rPr>

</xml_diff>